<commit_message>
unicode fix for ,
</commit_message>
<xml_diff>
--- a/media/book_template.docx
+++ b/media/book_template.docx
@@ -6,26 +6,20 @@
       <w:pPr>
         <w:pStyle w:val="TableCellTamil"/>
       </w:pPr>
+      <w:bookmarkStart w:id="0" w:name="_GoBack"/>
+      <w:bookmarkEnd w:id="0"/>
     </w:p>
     <w:p>
       <w:pPr>
         <w:pStyle w:val="TableCellTamil"/>
         <w:jc w:val="left"/>
       </w:pPr>
-      <w:bookmarkStart w:id="0" w:name="_GoBack"/>
-      <w:bookmarkEnd w:id="0"/>
     </w:p>
     <w:sectPr>
       <w:headerReference w:type="default" r:id="rId8"/>
       <w:footerReference w:type="default" r:id="rId9"/>
       <w:pgSz w:w="11906" w:h="16838"/>
       <w:pgMar w:top="1134" w:right="1134" w:bottom="851" w:left="1134" w:header="720" w:footer="720" w:gutter="0"/>
-      <w:pgBorders w:offsetFrom="page">
-        <w:top w:val="basicBlackDots" w:sz="5" w:space="24" w:color="auto"/>
-        <w:left w:val="basicBlackDots" w:sz="5" w:space="24" w:color="auto"/>
-        <w:bottom w:val="basicBlackDots" w:sz="5" w:space="24" w:color="auto"/>
-        <w:right w:val="basicBlackDots" w:sz="5" w:space="24" w:color="auto"/>
-      </w:pgBorders>
       <w:cols w:space="720"/>
       <w:docGrid w:linePitch="326"/>
     </w:sectPr>
@@ -3950,7 +3944,7 @@
 </file>
 
 <file path=customXml/itemProps1.xml><?xml version="1.0" encoding="utf-8"?>
-<ds:datastoreItem xmlns:ds="http://schemas.openxmlformats.org/officeDocument/2006/customXml" ds:itemID="{7A69FB7B-F738-7047-A1A7-75D7FA6F7046}">
+<ds:datastoreItem xmlns:ds="http://schemas.openxmlformats.org/officeDocument/2006/customXml" ds:itemID="{C0D6EAE2-4DC3-BE4E-B512-794BAEA59F03}">
   <ds:schemaRefs>
     <ds:schemaRef ds:uri="http://schemas.openxmlformats.org/officeDocument/2006/bibliography"/>
   </ds:schemaRefs>

</xml_diff>